<commit_message>
Update Title Context Type
</commit_message>
<xml_diff>
--- a/论文写作/PaperCheckList.docx
+++ b/论文写作/PaperCheckList.docx
@@ -13,10 +13,7 @@
       </w:pPr>
       <w:bookmarkStart w:id="0" w:name="header-n0"/>
       <w:r>
-        <w:t xml:space="preserve">Checklist </w:t>
-      </w:r>
-      <w:r>
-        <w:t>📋</w:t>
+        <w:t>Checklist 📋</w:t>
       </w:r>
       <w:bookmarkEnd w:id="0"/>
     </w:p>
@@ -38,8 +35,14 @@
           <w:ilvl w:val="0"/>
           <w:numId w:val="2"/>
         </w:numPr>
-      </w:pPr>
-      <w:r>
+        <w:rPr>
+          <w:lang w:eastAsia="zh-CN"/>
+        </w:rPr>
+      </w:pPr>
+      <w:r>
+        <w:rPr>
+          <w:lang w:eastAsia="zh-CN"/>
+        </w:rPr>
         <w:t>论文检查单，完成一项勾一项</w:t>
       </w:r>
     </w:p>
@@ -62,17 +65,27 @@
           <w:ilvl w:val="0"/>
           <w:numId w:val="3"/>
         </w:numPr>
-      </w:pPr>
-      <w:r>
+        <w:rPr>
+          <w:lang w:eastAsia="zh-CN"/>
+        </w:rPr>
+      </w:pPr>
+      <w:r>
+        <w:rPr>
+          <w:lang w:eastAsia="zh-CN"/>
+        </w:rPr>
         <w:t>参考类似的文章，</w:t>
       </w:r>
       <w:r>
         <w:rPr>
           <w:b/>
+          <w:lang w:eastAsia="zh-CN"/>
         </w:rPr>
         <w:t>至少十篇</w:t>
       </w:r>
       <w:r>
+        <w:rPr>
+          <w:lang w:eastAsia="zh-CN"/>
+        </w:rPr>
         <w:t>，总结别人的文章题目书写方法</w:t>
       </w:r>
     </w:p>
@@ -82,8 +95,14 @@
           <w:ilvl w:val="0"/>
           <w:numId w:val="3"/>
         </w:numPr>
-      </w:pPr>
-      <w:r>
+        <w:rPr>
+          <w:lang w:eastAsia="zh-CN"/>
+        </w:rPr>
+      </w:pPr>
+      <w:r>
+        <w:rPr>
+          <w:lang w:eastAsia="zh-CN"/>
+        </w:rPr>
         <w:t>主题是否能够通过题目呈现出来</w:t>
       </w:r>
     </w:p>
@@ -93,14 +112,228 @@
           <w:ilvl w:val="0"/>
           <w:numId w:val="3"/>
         </w:numPr>
-      </w:pPr>
-      <w:r>
+        <w:rPr>
+          <w:lang w:eastAsia="zh-CN"/>
+        </w:rPr>
+      </w:pPr>
+      <w:r>
+        <w:rPr>
+          <w:lang w:eastAsia="zh-CN"/>
+        </w:rPr>
         <w:t>字数是否过多，注意期刊要求</w:t>
       </w:r>
     </w:p>
     <w:p>
       <w:pPr>
+        <w:rPr>
+          <w:lang w:eastAsia="zh-CN"/>
+        </w:rPr>
+      </w:pPr>
+      <w:r>
+        <w:rPr>
+          <w:rFonts w:hint="eastAsia"/>
+          <w:lang w:eastAsia="zh-CN"/>
+        </w:rPr>
+        <w:t>题目参考样式：</w:t>
+      </w:r>
+    </w:p>
+    <w:p>
+      <w:pPr>
+        <w:pStyle w:val="a0"/>
+        <w:numPr>
+          <w:ilvl w:val="0"/>
+          <w:numId w:val="12"/>
+        </w:numPr>
+        <w:rPr>
+          <w:lang w:eastAsia="zh-CN"/>
+        </w:rPr>
+      </w:pPr>
+      <w:r>
+        <w:rPr>
+          <w:rFonts w:hint="eastAsia"/>
+          <w:lang w:eastAsia="zh-CN"/>
+        </w:rPr>
+        <w:t>基于</w:t>
+      </w:r>
+      <w:r>
+        <w:rPr>
+          <w:rFonts w:hint="eastAsia"/>
+          <w:lang w:eastAsia="zh-CN"/>
+        </w:rPr>
+        <w:t>XXX</w:t>
+      </w:r>
+      <w:r>
+        <w:rPr>
+          <w:rFonts w:hint="eastAsia"/>
+          <w:lang w:eastAsia="zh-CN"/>
+        </w:rPr>
+        <w:t>技术的</w:t>
+      </w:r>
+      <w:r>
+        <w:rPr>
+          <w:rFonts w:hint="eastAsia"/>
+          <w:lang w:eastAsia="zh-CN"/>
+        </w:rPr>
+        <w:t>XXX</w:t>
+      </w:r>
+      <w:r>
+        <w:rPr>
+          <w:rFonts w:hint="eastAsia"/>
+          <w:lang w:eastAsia="zh-CN"/>
+        </w:rPr>
+        <w:t>方案</w:t>
+      </w:r>
+      <w:r>
+        <w:rPr>
+          <w:rFonts w:hint="eastAsia"/>
+          <w:lang w:eastAsia="zh-CN"/>
+        </w:rPr>
+        <w:t>/</w:t>
+      </w:r>
+      <w:r>
+        <w:rPr>
+          <w:rFonts w:hint="eastAsia"/>
+          <w:lang w:eastAsia="zh-CN"/>
+        </w:rPr>
+        <w:t>模型；</w:t>
+      </w:r>
+    </w:p>
+    <w:p>
+      <w:pPr>
+        <w:pStyle w:val="a0"/>
+        <w:numPr>
+          <w:ilvl w:val="0"/>
+          <w:numId w:val="12"/>
+        </w:numPr>
+        <w:rPr>
+          <w:lang w:eastAsia="zh-CN"/>
+        </w:rPr>
+      </w:pPr>
+      <w:r>
+        <w:rPr>
+          <w:rFonts w:hint="eastAsia"/>
+          <w:lang w:eastAsia="zh-CN"/>
+        </w:rPr>
+        <w:t>面向</w:t>
+      </w:r>
+      <w:r>
+        <w:rPr>
+          <w:rFonts w:hint="eastAsia"/>
+          <w:lang w:eastAsia="zh-CN"/>
+        </w:rPr>
+        <w:t>XXX</w:t>
+      </w:r>
+      <w:r>
+        <w:rPr>
+          <w:rFonts w:hint="eastAsia"/>
+          <w:lang w:eastAsia="zh-CN"/>
+        </w:rPr>
+        <w:t>问题的</w:t>
+      </w:r>
+      <w:r>
+        <w:rPr>
+          <w:rFonts w:hint="eastAsia"/>
+          <w:lang w:eastAsia="zh-CN"/>
+        </w:rPr>
+        <w:t>XXX</w:t>
+      </w:r>
+      <w:r>
+        <w:rPr>
+          <w:rFonts w:hint="eastAsia"/>
+          <w:lang w:eastAsia="zh-CN"/>
+        </w:rPr>
+        <w:t>方案</w:t>
+      </w:r>
+      <w:r>
+        <w:rPr>
+          <w:rFonts w:hint="eastAsia"/>
+          <w:lang w:eastAsia="zh-CN"/>
+        </w:rPr>
+        <w:t>/</w:t>
+      </w:r>
+      <w:r>
+        <w:rPr>
+          <w:rFonts w:hint="eastAsia"/>
+          <w:lang w:eastAsia="zh-CN"/>
+        </w:rPr>
+        <w:t>模型；</w:t>
+      </w:r>
+    </w:p>
+    <w:p>
+      <w:pPr>
+        <w:pStyle w:val="a0"/>
+        <w:numPr>
+          <w:ilvl w:val="0"/>
+          <w:numId w:val="12"/>
+        </w:numPr>
+        <w:rPr>
+          <w:rFonts w:hint="eastAsia"/>
+          <w:lang w:eastAsia="zh-CN"/>
+        </w:rPr>
+      </w:pPr>
+      <w:r>
+        <w:rPr>
+          <w:rFonts w:hint="eastAsia"/>
+          <w:lang w:eastAsia="zh-CN"/>
+        </w:rPr>
+        <w:t>具有</w:t>
+      </w:r>
+      <w:r>
+        <w:rPr>
+          <w:rFonts w:hint="eastAsia"/>
+          <w:lang w:eastAsia="zh-CN"/>
+        </w:rPr>
+        <w:t>XXX</w:t>
+      </w:r>
+      <w:r>
+        <w:rPr>
+          <w:rFonts w:hint="eastAsia"/>
+          <w:lang w:eastAsia="zh-CN"/>
+        </w:rPr>
+        <w:t>性质的</w:t>
+      </w:r>
+      <w:r>
+        <w:rPr>
+          <w:rFonts w:hint="eastAsia"/>
+          <w:lang w:eastAsia="zh-CN"/>
+        </w:rPr>
+        <w:t>XXX</w:t>
+      </w:r>
+      <w:r>
+        <w:rPr>
+          <w:rFonts w:hint="eastAsia"/>
+          <w:lang w:eastAsia="zh-CN"/>
+        </w:rPr>
+        <w:t>方案</w:t>
+      </w:r>
+      <w:r>
+        <w:rPr>
+          <w:rFonts w:hint="eastAsia"/>
+          <w:lang w:eastAsia="zh-CN"/>
+        </w:rPr>
+        <w:t>/</w:t>
+      </w:r>
+      <w:r>
+        <w:rPr>
+          <w:rFonts w:hint="eastAsia"/>
+          <w:lang w:eastAsia="zh-CN"/>
+        </w:rPr>
+        <w:t>模型</w:t>
+      </w:r>
+      <w:r>
+        <w:rPr>
+          <w:rFonts w:hint="eastAsia"/>
+          <w:lang w:eastAsia="zh-CN"/>
+        </w:rPr>
+        <w:t>。</w:t>
+      </w:r>
+    </w:p>
+    <w:p>
+      <w:pPr>
         <w:pStyle w:val="FirstParagraph"/>
+        <w:rPr>
+          <w:lang w:eastAsia="zh-CN"/>
+        </w:rPr>
       </w:pPr>
     </w:p>
     <w:p>
@@ -133,8 +366,14 @@
           <w:ilvl w:val="0"/>
           <w:numId w:val="4"/>
         </w:numPr>
-      </w:pPr>
-      <w:r>
+        <w:rPr>
+          <w:lang w:eastAsia="zh-CN"/>
+        </w:rPr>
+      </w:pPr>
+      <w:r>
+        <w:rPr>
+          <w:lang w:eastAsia="zh-CN"/>
+        </w:rPr>
         <w:t>介绍背景并引出你的问题</w:t>
       </w:r>
     </w:p>
@@ -144,8 +383,14 @@
           <w:ilvl w:val="0"/>
           <w:numId w:val="4"/>
         </w:numPr>
-      </w:pPr>
-      <w:r>
+        <w:rPr>
+          <w:lang w:eastAsia="zh-CN"/>
+        </w:rPr>
+      </w:pPr>
+      <w:r>
+        <w:rPr>
+          <w:lang w:eastAsia="zh-CN"/>
+        </w:rPr>
         <w:t>介绍已有的研究工作及其缺点</w:t>
       </w:r>
     </w:p>
@@ -155,8 +400,14 @@
           <w:ilvl w:val="0"/>
           <w:numId w:val="4"/>
         </w:numPr>
-      </w:pPr>
-      <w:r>
+        <w:rPr>
+          <w:lang w:eastAsia="zh-CN"/>
+        </w:rPr>
+      </w:pPr>
+      <w:r>
+        <w:rPr>
+          <w:lang w:eastAsia="zh-CN"/>
+        </w:rPr>
         <w:t>为了解决这些缺点你提出的方法是什么</w:t>
       </w:r>
     </w:p>
@@ -188,8 +439,14 @@
           <w:ilvl w:val="0"/>
           <w:numId w:val="4"/>
         </w:numPr>
-      </w:pPr>
-      <w:r>
+        <w:rPr>
+          <w:lang w:eastAsia="zh-CN"/>
+        </w:rPr>
+      </w:pPr>
+      <w:r>
+        <w:rPr>
+          <w:lang w:eastAsia="zh-CN"/>
+        </w:rPr>
         <w:t>摘要的字数（根据期刊要求）</w:t>
       </w:r>
     </w:p>
@@ -281,8 +538,14 @@
           <w:ilvl w:val="0"/>
           <w:numId w:val="5"/>
         </w:numPr>
-      </w:pPr>
-      <w:r>
+        <w:rPr>
+          <w:lang w:eastAsia="zh-CN"/>
+        </w:rPr>
+      </w:pPr>
+      <w:r>
+        <w:rPr>
+          <w:lang w:eastAsia="zh-CN"/>
+        </w:rPr>
         <w:t>介绍背景并引出你的问题</w:t>
       </w:r>
     </w:p>
@@ -292,590 +555,834 @@
           <w:ilvl w:val="0"/>
           <w:numId w:val="5"/>
         </w:numPr>
-      </w:pPr>
+        <w:rPr>
+          <w:lang w:eastAsia="zh-CN"/>
+        </w:rPr>
+      </w:pPr>
+      <w:r>
+        <w:rPr>
+          <w:lang w:eastAsia="zh-CN"/>
+        </w:rPr>
+        <w:t>介绍已有的研究工作及其缺点</w:t>
+      </w:r>
+    </w:p>
+    <w:p>
+      <w:pPr>
+        <w:numPr>
+          <w:ilvl w:val="0"/>
+          <w:numId w:val="5"/>
+        </w:numPr>
+        <w:rPr>
+          <w:lang w:eastAsia="zh-CN"/>
+        </w:rPr>
+      </w:pPr>
+      <w:r>
+        <w:rPr>
+          <w:lang w:eastAsia="zh-CN"/>
+        </w:rPr>
+        <w:t>为了解决这些缺点你提出的方法是什么</w:t>
+      </w:r>
+    </w:p>
+    <w:p>
+      <w:pPr>
+        <w:numPr>
+          <w:ilvl w:val="0"/>
+          <w:numId w:val="5"/>
+        </w:numPr>
+        <w:rPr>
+          <w:lang w:eastAsia="zh-CN"/>
+        </w:rPr>
+      </w:pPr>
+      <w:r>
+        <w:rPr>
+          <w:lang w:eastAsia="zh-CN"/>
+        </w:rPr>
+        <w:t>你的效果如何，实验结果和结论</w:t>
+      </w:r>
+    </w:p>
+    <w:p>
+      <w:pPr>
+        <w:numPr>
+          <w:ilvl w:val="0"/>
+          <w:numId w:val="5"/>
+        </w:numPr>
+      </w:pPr>
+      <w:r>
+        <w:t>其他：</w:t>
+      </w:r>
+    </w:p>
+    <w:p>
+      <w:pPr>
+        <w:numPr>
+          <w:ilvl w:val="0"/>
+          <w:numId w:val="5"/>
+        </w:numPr>
+        <w:rPr>
+          <w:lang w:eastAsia="zh-CN"/>
+        </w:rPr>
+      </w:pPr>
+      <w:r>
+        <w:rPr>
+          <w:lang w:eastAsia="zh-CN"/>
+        </w:rPr>
+        <w:t>背景中提到的尚未解决的问题是否在</w:t>
+      </w:r>
+      <w:r>
+        <w:rPr>
+          <w:lang w:eastAsia="zh-CN"/>
+        </w:rPr>
+        <w:t>“</w:t>
+      </w:r>
+      <w:r>
+        <w:rPr>
+          <w:lang w:eastAsia="zh-CN"/>
+        </w:rPr>
+        <w:t>我的方案</w:t>
+      </w:r>
+      <w:r>
+        <w:rPr>
+          <w:lang w:eastAsia="zh-CN"/>
+        </w:rPr>
+        <w:t>”</w:t>
+      </w:r>
+      <w:r>
+        <w:rPr>
+          <w:lang w:eastAsia="zh-CN"/>
+        </w:rPr>
+        <w:t>章节中有对应的解决方案，并有对应的实验证明</w:t>
+      </w:r>
+    </w:p>
+    <w:p>
+      <w:pPr>
+        <w:numPr>
+          <w:ilvl w:val="0"/>
+          <w:numId w:val="5"/>
+        </w:numPr>
+        <w:rPr>
+          <w:lang w:eastAsia="zh-CN"/>
+        </w:rPr>
+      </w:pPr>
+      <w:r>
+        <w:rPr>
+          <w:lang w:eastAsia="zh-CN"/>
+        </w:rPr>
+        <w:t>通读检查思路是否清楚，是否和大框架契合</w:t>
+      </w:r>
+    </w:p>
+    <w:p>
+      <w:pPr>
+        <w:numPr>
+          <w:ilvl w:val="0"/>
+          <w:numId w:val="5"/>
+        </w:numPr>
+        <w:rPr>
+          <w:lang w:eastAsia="zh-CN"/>
+        </w:rPr>
+      </w:pPr>
+      <w:r>
+        <w:rPr>
+          <w:lang w:eastAsia="zh-CN"/>
+        </w:rPr>
+        <w:t>由大背景到具体研究内容，过渡是否平稳</w:t>
+      </w:r>
+    </w:p>
+    <w:p>
+      <w:pPr>
+        <w:numPr>
+          <w:ilvl w:val="0"/>
+          <w:numId w:val="5"/>
+        </w:numPr>
+        <w:rPr>
+          <w:lang w:eastAsia="zh-CN"/>
+        </w:rPr>
+      </w:pPr>
+      <w:r>
+        <w:rPr>
+          <w:lang w:eastAsia="zh-CN"/>
+        </w:rPr>
+        <w:t>不要出现未提及的缩写，没有铺垫忽然冒出的概念</w:t>
+      </w:r>
+      <w:r>
+        <w:rPr>
+          <w:lang w:eastAsia="zh-CN"/>
+        </w:rPr>
+        <w:t xml:space="preserve"> / </w:t>
+      </w:r>
+      <w:r>
+        <w:rPr>
+          <w:lang w:eastAsia="zh-CN"/>
+        </w:rPr>
+        <w:t>名词等</w:t>
+      </w:r>
+    </w:p>
+    <w:p>
+      <w:pPr>
+        <w:numPr>
+          <w:ilvl w:val="0"/>
+          <w:numId w:val="5"/>
+        </w:numPr>
+        <w:rPr>
+          <w:lang w:eastAsia="zh-CN"/>
+        </w:rPr>
+      </w:pPr>
+      <w:r>
+        <w:rPr>
+          <w:lang w:eastAsia="zh-CN"/>
+        </w:rPr>
+        <w:t>对文献描述是否客观和完整</w:t>
+      </w:r>
+    </w:p>
+    <w:p>
+      <w:pPr>
+        <w:numPr>
+          <w:ilvl w:val="0"/>
+          <w:numId w:val="5"/>
+        </w:numPr>
+        <w:rPr>
+          <w:lang w:eastAsia="zh-CN"/>
+        </w:rPr>
+      </w:pPr>
+      <w:r>
+        <w:rPr>
+          <w:lang w:eastAsia="zh-CN"/>
+        </w:rPr>
+        <w:t>转折（</w:t>
+      </w:r>
+      <w:r>
+        <w:rPr>
+          <w:lang w:eastAsia="zh-CN"/>
+        </w:rPr>
+        <w:t>However</w:t>
+      </w:r>
+      <w:r>
+        <w:rPr>
+          <w:lang w:eastAsia="zh-CN"/>
+        </w:rPr>
+        <w:t>）后，是否到位地指出了文献的不足，以及详略得当地描述了自己将要进行的工作</w:t>
+      </w:r>
+    </w:p>
+    <w:p>
+      <w:pPr>
+        <w:numPr>
+          <w:ilvl w:val="0"/>
+          <w:numId w:val="5"/>
+        </w:numPr>
+        <w:rPr>
+          <w:lang w:eastAsia="zh-CN"/>
+        </w:rPr>
+      </w:pPr>
+      <w:r>
+        <w:rPr>
+          <w:lang w:eastAsia="zh-CN"/>
+        </w:rPr>
+        <w:t>最后是否有列出全文贡献，并说明文章的组织结构</w:t>
+      </w:r>
+    </w:p>
+    <w:p>
+      <w:pPr>
+        <w:numPr>
+          <w:ilvl w:val="0"/>
+          <w:numId w:val="1"/>
+        </w:numPr>
+        <w:rPr>
+          <w:lang w:eastAsia="zh-CN"/>
+        </w:rPr>
+      </w:pPr>
+    </w:p>
+    <w:p>
+      <w:pPr>
+        <w:pStyle w:val="3"/>
+      </w:pPr>
+      <w:bookmarkStart w:id="4" w:name="header-n71"/>
+      <w:r>
+        <w:t xml:space="preserve">4. </w:t>
+      </w:r>
+      <w:r>
+        <w:t>相关工作</w:t>
+      </w:r>
+      <w:bookmarkEnd w:id="4"/>
+    </w:p>
+    <w:p>
+      <w:pPr>
+        <w:numPr>
+          <w:ilvl w:val="0"/>
+          <w:numId w:val="6"/>
+        </w:numPr>
+      </w:pPr>
+      <w:r>
+        <w:t>按逻辑或时间顺序书写</w:t>
+      </w:r>
+    </w:p>
+    <w:p>
+      <w:pPr>
+        <w:numPr>
+          <w:ilvl w:val="0"/>
+          <w:numId w:val="6"/>
+        </w:numPr>
+        <w:rPr>
+          <w:lang w:eastAsia="zh-CN"/>
+        </w:rPr>
+      </w:pPr>
+      <w:r>
+        <w:rPr>
+          <w:lang w:eastAsia="zh-CN"/>
+        </w:rPr>
+        <w:t>有必要的话可以分类介绍</w:t>
+      </w:r>
+    </w:p>
+    <w:p>
+      <w:pPr>
+        <w:numPr>
+          <w:ilvl w:val="0"/>
+          <w:numId w:val="6"/>
+        </w:numPr>
+        <w:rPr>
+          <w:lang w:eastAsia="zh-CN"/>
+        </w:rPr>
+      </w:pPr>
+      <w:r>
+        <w:rPr>
+          <w:lang w:eastAsia="zh-CN"/>
+        </w:rPr>
+        <w:t>相关的工作和文献是否</w:t>
+      </w:r>
+      <w:r>
+        <w:rPr>
+          <w:b/>
+          <w:lang w:eastAsia="zh-CN"/>
+        </w:rPr>
+        <w:t>新</w:t>
+      </w:r>
+      <w:r>
+        <w:rPr>
+          <w:lang w:eastAsia="zh-CN"/>
+        </w:rPr>
+        <w:t>（近</w:t>
+      </w:r>
+      <w:r>
+        <w:rPr>
+          <w:lang w:eastAsia="zh-CN"/>
+        </w:rPr>
+        <w:t xml:space="preserve"> 3-5 </w:t>
+      </w:r>
+      <w:r>
+        <w:rPr>
+          <w:lang w:eastAsia="zh-CN"/>
+        </w:rPr>
+        <w:t>年）</w:t>
+      </w:r>
+    </w:p>
+    <w:p>
+      <w:pPr>
+        <w:pStyle w:val="FirstParagraph"/>
+        <w:rPr>
+          <w:lang w:eastAsia="zh-CN"/>
+        </w:rPr>
+      </w:pPr>
+    </w:p>
+    <w:p>
+      <w:pPr>
+        <w:pStyle w:val="3"/>
+      </w:pPr>
+      <w:bookmarkStart w:id="5" w:name="header-n80"/>
+      <w:r>
+        <w:t xml:space="preserve">5. </w:t>
+      </w:r>
+      <w:r>
+        <w:t>系统模型</w:t>
+      </w:r>
+      <w:r>
+        <w:t xml:space="preserve"> / System Model</w:t>
+      </w:r>
+      <w:bookmarkEnd w:id="5"/>
+    </w:p>
+    <w:p>
+      <w:pPr>
+        <w:numPr>
+          <w:ilvl w:val="0"/>
+          <w:numId w:val="7"/>
+        </w:numPr>
+        <w:rPr>
+          <w:lang w:eastAsia="zh-CN"/>
+        </w:rPr>
+      </w:pPr>
+      <w:r>
+        <w:rPr>
+          <w:lang w:eastAsia="zh-CN"/>
+        </w:rPr>
+        <w:t>有逻辑，有层次地描述整体框架</w:t>
+      </w:r>
+    </w:p>
+    <w:p>
+      <w:pPr>
+        <w:numPr>
+          <w:ilvl w:val="0"/>
+          <w:numId w:val="7"/>
+        </w:numPr>
+      </w:pPr>
+      <w:r>
+        <w:t>有直观的图形解释</w:t>
+      </w:r>
+    </w:p>
+    <w:p>
+      <w:pPr>
+        <w:pStyle w:val="FirstParagraph"/>
+      </w:pPr>
+    </w:p>
+    <w:p>
+      <w:pPr>
+        <w:pStyle w:val="3"/>
+      </w:pPr>
+      <w:bookmarkStart w:id="6" w:name="header-n87"/>
       <w:r>
         <w:lastRenderedPageBreak/>
-        <w:t>介绍已有的研究工作及其缺点</w:t>
-      </w:r>
-    </w:p>
-    <w:p>
-      <w:pPr>
-        <w:numPr>
-          <w:ilvl w:val="0"/>
-          <w:numId w:val="5"/>
-        </w:numPr>
-      </w:pPr>
-      <w:r>
-        <w:t>为了解决这些缺点你提出的方法是什么</w:t>
-      </w:r>
-    </w:p>
-    <w:p>
-      <w:pPr>
-        <w:numPr>
-          <w:ilvl w:val="0"/>
-          <w:numId w:val="5"/>
-        </w:numPr>
-      </w:pPr>
-      <w:r>
-        <w:t>你的效果如何，实验结果和结论</w:t>
-      </w:r>
-    </w:p>
-    <w:p>
-      <w:pPr>
-        <w:numPr>
-          <w:ilvl w:val="0"/>
-          <w:numId w:val="5"/>
-        </w:numPr>
-      </w:pPr>
-      <w:r>
-        <w:t>其他：</w:t>
-      </w:r>
-    </w:p>
-    <w:p>
-      <w:pPr>
-        <w:numPr>
-          <w:ilvl w:val="0"/>
-          <w:numId w:val="5"/>
-        </w:numPr>
-      </w:pPr>
-      <w:r>
-        <w:t>背景中提到的尚未解决的问题是否在</w:t>
-      </w:r>
-      <w:r>
-        <w:t>“</w:t>
-      </w:r>
-      <w:r>
-        <w:t>我的方案</w:t>
-      </w:r>
-      <w:r>
-        <w:t>”</w:t>
-      </w:r>
-      <w:r>
-        <w:t>章节中有对应的解决方案，并有对应的实验证明</w:t>
-      </w:r>
-    </w:p>
-    <w:p>
-      <w:pPr>
-        <w:numPr>
-          <w:ilvl w:val="0"/>
-          <w:numId w:val="5"/>
-        </w:numPr>
-      </w:pPr>
-      <w:r>
-        <w:t>通读检查思路是否清楚，是否和大框架契合</w:t>
-      </w:r>
-    </w:p>
-    <w:p>
-      <w:pPr>
-        <w:numPr>
-          <w:ilvl w:val="0"/>
-          <w:numId w:val="5"/>
-        </w:numPr>
-      </w:pPr>
-      <w:r>
-        <w:t>由大背景到具体研究内容，过渡是否平稳</w:t>
-      </w:r>
-    </w:p>
-    <w:p>
-      <w:pPr>
-        <w:numPr>
-          <w:ilvl w:val="0"/>
-          <w:numId w:val="5"/>
-        </w:numPr>
-      </w:pPr>
-      <w:r>
-        <w:t>不要出现未提及的缩写，没有铺垫忽然冒出的概念</w:t>
-      </w:r>
-      <w:r>
-        <w:t xml:space="preserve"> / </w:t>
-      </w:r>
-      <w:r>
-        <w:t>名词等</w:t>
-      </w:r>
-    </w:p>
-    <w:p>
-      <w:pPr>
-        <w:numPr>
-          <w:ilvl w:val="0"/>
-          <w:numId w:val="5"/>
-        </w:numPr>
-      </w:pPr>
-      <w:r>
-        <w:t>对文献描述是否客观和完整</w:t>
-      </w:r>
-    </w:p>
-    <w:p>
-      <w:pPr>
-        <w:numPr>
-          <w:ilvl w:val="0"/>
-          <w:numId w:val="5"/>
-        </w:numPr>
-      </w:pPr>
-      <w:r>
-        <w:t>转折（</w:t>
-      </w:r>
-      <w:r>
-        <w:t>However</w:t>
-      </w:r>
-      <w:r>
-        <w:t>）后，是否到位地指出了文献的不足，以及详略得当地描述了自己将要进行的工作</w:t>
-      </w:r>
-    </w:p>
-    <w:p>
-      <w:pPr>
-        <w:numPr>
-          <w:ilvl w:val="0"/>
-          <w:numId w:val="5"/>
-        </w:numPr>
-      </w:pPr>
-      <w:r>
-        <w:t>最后是否有列出全文贡献，并说明文章的组织结构</w:t>
-      </w:r>
-    </w:p>
-    <w:p>
-      <w:pPr>
-        <w:numPr>
-          <w:ilvl w:val="0"/>
-          <w:numId w:val="1"/>
-        </w:numPr>
+        <w:t xml:space="preserve">6. </w:t>
+      </w:r>
+      <w:r>
+        <w:t>提出的方法</w:t>
+      </w:r>
+      <w:bookmarkEnd w:id="6"/>
+    </w:p>
+    <w:p>
+      <w:pPr>
+        <w:numPr>
+          <w:ilvl w:val="0"/>
+          <w:numId w:val="8"/>
+        </w:numPr>
+      </w:pPr>
+      <w:r>
+        <w:t>如有</w:t>
+      </w:r>
+      <w:r>
+        <w:t xml:space="preserve"> Preliminary</w:t>
+      </w:r>
+      <w:r>
+        <w:t>，注意提出方案的篇幅要比</w:t>
+      </w:r>
+      <w:r>
+        <w:t xml:space="preserve"> Preliminary </w:t>
+      </w:r>
+      <w:r>
+        <w:t>多，体现出贡献量</w:t>
+      </w:r>
+    </w:p>
+    <w:p>
+      <w:pPr>
+        <w:numPr>
+          <w:ilvl w:val="0"/>
+          <w:numId w:val="8"/>
+        </w:numPr>
+        <w:rPr>
+          <w:lang w:eastAsia="zh-CN"/>
+        </w:rPr>
+      </w:pPr>
+      <w:r>
+        <w:rPr>
+          <w:lang w:eastAsia="zh-CN"/>
+        </w:rPr>
+        <w:t>整体方案分步骤，先要做什么，再做什么，</w:t>
+      </w:r>
+      <w:r>
+        <w:rPr>
+          <w:b/>
+          <w:lang w:eastAsia="zh-CN"/>
+        </w:rPr>
+        <w:t>内容一定要充足</w:t>
+      </w:r>
+    </w:p>
+    <w:p>
+      <w:pPr>
+        <w:pStyle w:val="FirstParagraph"/>
+        <w:rPr>
+          <w:lang w:eastAsia="zh-CN"/>
+        </w:rPr>
       </w:pPr>
     </w:p>
     <w:p>
       <w:pPr>
         <w:pStyle w:val="3"/>
       </w:pPr>
-      <w:bookmarkStart w:id="4" w:name="header-n71"/>
-      <w:r>
-        <w:t xml:space="preserve">4. </w:t>
-      </w:r>
-      <w:r>
-        <w:t>相关工作</w:t>
-      </w:r>
-      <w:bookmarkEnd w:id="4"/>
-    </w:p>
-    <w:p>
-      <w:pPr>
-        <w:numPr>
-          <w:ilvl w:val="0"/>
-          <w:numId w:val="6"/>
-        </w:numPr>
-      </w:pPr>
-      <w:r>
-        <w:t>按逻辑或时间顺序书写</w:t>
-      </w:r>
-    </w:p>
-    <w:p>
-      <w:pPr>
-        <w:numPr>
-          <w:ilvl w:val="0"/>
-          <w:numId w:val="6"/>
-        </w:numPr>
-      </w:pPr>
-      <w:r>
-        <w:t>有必要的话可以分类介绍</w:t>
-      </w:r>
-    </w:p>
-    <w:p>
-      <w:pPr>
-        <w:numPr>
-          <w:ilvl w:val="0"/>
-          <w:numId w:val="6"/>
-        </w:numPr>
-      </w:pPr>
-      <w:r>
-        <w:t>相关的工作和文献是否</w:t>
-      </w:r>
-      <w:r>
-        <w:rPr>
-          <w:b/>
-        </w:rPr>
-        <w:t>新</w:t>
-      </w:r>
-      <w:r>
-        <w:t>（近</w:t>
-      </w:r>
-      <w:r>
-        <w:t xml:space="preserve"> 3-5 </w:t>
-      </w:r>
-      <w:r>
-        <w:t>年）</w:t>
+      <w:bookmarkStart w:id="7" w:name="header-n94"/>
+      <w:r>
+        <w:t xml:space="preserve">7. </w:t>
+      </w:r>
+      <w:r>
+        <w:t>实验、评估与分析</w:t>
+      </w:r>
+      <w:bookmarkEnd w:id="7"/>
+    </w:p>
+    <w:p>
+      <w:pPr>
+        <w:numPr>
+          <w:ilvl w:val="0"/>
+          <w:numId w:val="9"/>
+        </w:numPr>
+      </w:pPr>
+      <w:r>
+        <w:t>实验环境是否说明详细</w:t>
+      </w:r>
+    </w:p>
+    <w:p>
+      <w:pPr>
+        <w:numPr>
+          <w:ilvl w:val="0"/>
+          <w:numId w:val="9"/>
+        </w:numPr>
+        <w:rPr>
+          <w:lang w:eastAsia="zh-CN"/>
+        </w:rPr>
+      </w:pPr>
+      <w:r>
+        <w:rPr>
+          <w:lang w:eastAsia="zh-CN"/>
+        </w:rPr>
+        <w:t>数据集是否有详细的介绍</w:t>
+      </w:r>
+    </w:p>
+    <w:p>
+      <w:pPr>
+        <w:numPr>
+          <w:ilvl w:val="0"/>
+          <w:numId w:val="9"/>
+        </w:numPr>
+        <w:rPr>
+          <w:lang w:eastAsia="zh-CN"/>
+        </w:rPr>
+      </w:pPr>
+      <w:r>
+        <w:rPr>
+          <w:lang w:eastAsia="zh-CN"/>
+        </w:rPr>
+        <w:t>提出的方法及对比方法的实验详细参数是否展示</w:t>
+      </w:r>
+    </w:p>
+    <w:p>
+      <w:pPr>
+        <w:numPr>
+          <w:ilvl w:val="0"/>
+          <w:numId w:val="9"/>
+        </w:numPr>
+        <w:rPr>
+          <w:lang w:eastAsia="zh-CN"/>
+        </w:rPr>
+      </w:pPr>
+      <w:r>
+        <w:rPr>
+          <w:lang w:eastAsia="zh-CN"/>
+        </w:rPr>
+        <w:t>结果是否完全真实，不能伪造和篡改，不要故意隐瞒或遗漏某些重要结果</w:t>
+      </w:r>
+    </w:p>
+    <w:p>
+      <w:pPr>
+        <w:numPr>
+          <w:ilvl w:val="0"/>
+          <w:numId w:val="9"/>
+        </w:numPr>
+        <w:rPr>
+          <w:lang w:eastAsia="zh-CN"/>
+        </w:rPr>
+      </w:pPr>
+      <w:r>
+        <w:rPr>
+          <w:lang w:eastAsia="zh-CN"/>
+        </w:rPr>
+        <w:t>结果是否图文并茂，有详细的图形、表格（如有要求，注意图的个数）</w:t>
+      </w:r>
+    </w:p>
+    <w:p>
+      <w:pPr>
+        <w:numPr>
+          <w:ilvl w:val="0"/>
+          <w:numId w:val="9"/>
+        </w:numPr>
+        <w:rPr>
+          <w:lang w:eastAsia="zh-CN"/>
+        </w:rPr>
+      </w:pPr>
+      <w:r>
+        <w:rPr>
+          <w:lang w:eastAsia="zh-CN"/>
+        </w:rPr>
+        <w:t>对实验结果的表达要高度概括和提炼，不能简单地将实验记录数据或观察事实堆积到论文中，尤其是要突出有科学意义和具代表性的数据，而不是没完没了地重复一般性数据</w:t>
+      </w:r>
+    </w:p>
+    <w:p>
+      <w:pPr>
+        <w:numPr>
+          <w:ilvl w:val="0"/>
+          <w:numId w:val="9"/>
+        </w:numPr>
+        <w:rPr>
+          <w:lang w:eastAsia="zh-CN"/>
+        </w:rPr>
+      </w:pPr>
+      <w:r>
+        <w:rPr>
+          <w:lang w:eastAsia="zh-CN"/>
+        </w:rPr>
+        <w:t>从系统的每个层次，里面有多少运算，有多少查询，有多少次逐一进行阐述，可以使用表格形式对算法的时间复杂度进行具体分析或者参考他人的文献拿过来引用，推算自己的方案，有理有据</w:t>
+      </w:r>
+    </w:p>
+    <w:p>
+      <w:pPr>
+        <w:numPr>
+          <w:ilvl w:val="0"/>
+          <w:numId w:val="9"/>
+        </w:numPr>
+        <w:rPr>
+          <w:lang w:eastAsia="zh-CN"/>
+        </w:rPr>
+      </w:pPr>
+      <w:r>
+        <w:rPr>
+          <w:lang w:eastAsia="zh-CN"/>
+        </w:rPr>
+        <w:t>实验比较的总结可以从各个结构逐一阐述，对用到的方法，节约的成本等进行一一比较</w:t>
       </w:r>
     </w:p>
     <w:p>
       <w:pPr>
         <w:pStyle w:val="FirstParagraph"/>
+        <w:rPr>
+          <w:lang w:eastAsia="zh-CN"/>
+        </w:rPr>
       </w:pPr>
     </w:p>
     <w:p>
       <w:pPr>
         <w:pStyle w:val="3"/>
       </w:pPr>
-      <w:bookmarkStart w:id="5" w:name="header-n80"/>
-      <w:r>
-        <w:t xml:space="preserve">5. </w:t>
-      </w:r>
-      <w:r>
-        <w:t>系统模型</w:t>
-      </w:r>
-      <w:r>
-        <w:t xml:space="preserve"> / System Model</w:t>
-      </w:r>
-      <w:bookmarkEnd w:id="5"/>
-    </w:p>
-    <w:p>
-      <w:pPr>
-        <w:numPr>
-          <w:ilvl w:val="0"/>
-          <w:numId w:val="7"/>
-        </w:numPr>
-      </w:pPr>
-      <w:r>
-        <w:t>有逻辑，有层次地描述整体框架</w:t>
-      </w:r>
-    </w:p>
-    <w:p>
-      <w:pPr>
-        <w:numPr>
-          <w:ilvl w:val="0"/>
-          <w:numId w:val="7"/>
-        </w:numPr>
-      </w:pPr>
-      <w:r>
-        <w:t>有直观的图形解释</w:t>
+      <w:bookmarkStart w:id="8" w:name="header-n113"/>
+      <w:r>
+        <w:t xml:space="preserve">8. </w:t>
+      </w:r>
+      <w:r>
+        <w:t>结论</w:t>
+      </w:r>
+      <w:bookmarkEnd w:id="8"/>
+    </w:p>
+    <w:p>
+      <w:pPr>
+        <w:numPr>
+          <w:ilvl w:val="0"/>
+          <w:numId w:val="10"/>
+        </w:numPr>
+        <w:rPr>
+          <w:lang w:eastAsia="zh-CN"/>
+        </w:rPr>
+      </w:pPr>
+      <w:r>
+        <w:rPr>
+          <w:lang w:eastAsia="zh-CN"/>
+        </w:rPr>
+        <w:t>摘要、介绍贡献、结论三个地方不要重复，可以用不同的话表达。摘要概述，介绍贡献详细说，结论为总结</w:t>
       </w:r>
     </w:p>
     <w:p>
       <w:pPr>
         <w:pStyle w:val="FirstParagraph"/>
+        <w:rPr>
+          <w:lang w:eastAsia="zh-CN"/>
+        </w:rPr>
       </w:pPr>
     </w:p>
     <w:p>
       <w:pPr>
         <w:pStyle w:val="3"/>
       </w:pPr>
-      <w:bookmarkStart w:id="6" w:name="header-n87"/>
-      <w:r>
-        <w:t xml:space="preserve">6. </w:t>
-      </w:r>
-      <w:r>
-        <w:t>提出的方法</w:t>
-      </w:r>
-      <w:bookmarkEnd w:id="6"/>
-    </w:p>
-    <w:p>
-      <w:pPr>
-        <w:numPr>
-          <w:ilvl w:val="0"/>
-          <w:numId w:val="8"/>
-        </w:numPr>
-      </w:pPr>
-      <w:r>
-        <w:t>如有</w:t>
-      </w:r>
-      <w:r>
-        <w:t xml:space="preserve"> Preliminary</w:t>
-      </w:r>
-      <w:r>
-        <w:t>，注意提出方案的篇幅要比</w:t>
-      </w:r>
-      <w:r>
-        <w:t xml:space="preserve"> Preliminary </w:t>
-      </w:r>
-      <w:r>
-        <w:t>多，体现出贡献量</w:t>
-      </w:r>
-    </w:p>
-    <w:p>
-      <w:pPr>
-        <w:numPr>
-          <w:ilvl w:val="0"/>
-          <w:numId w:val="8"/>
-        </w:numPr>
-      </w:pPr>
-      <w:r>
-        <w:t>整体方案分步骤，先要做什么，再做什么，</w:t>
-      </w:r>
-      <w:r>
-        <w:rPr>
-          <w:b/>
-        </w:rPr>
-        <w:t>内容一定要充足</w:t>
+      <w:bookmarkStart w:id="9" w:name="header-n118"/>
+      <w:r>
+        <w:t xml:space="preserve">9. </w:t>
+      </w:r>
+      <w:r>
+        <w:t>其他</w:t>
+      </w:r>
+      <w:bookmarkEnd w:id="9"/>
+    </w:p>
+    <w:p>
+      <w:pPr>
+        <w:numPr>
+          <w:ilvl w:val="0"/>
+          <w:numId w:val="11"/>
+        </w:numPr>
+        <w:rPr>
+          <w:lang w:eastAsia="zh-CN"/>
+        </w:rPr>
+      </w:pPr>
+      <w:r>
+        <w:rPr>
+          <w:lang w:eastAsia="zh-CN"/>
+        </w:rPr>
+        <w:t>图片上文字的字体和文章字体保持一致，不应大于文章主体的字体大小</w:t>
+      </w:r>
+    </w:p>
+    <w:p>
+      <w:pPr>
+        <w:numPr>
+          <w:ilvl w:val="0"/>
+          <w:numId w:val="11"/>
+        </w:numPr>
+        <w:rPr>
+          <w:lang w:eastAsia="zh-CN"/>
+        </w:rPr>
+      </w:pPr>
+      <w:r>
+        <w:rPr>
+          <w:lang w:eastAsia="zh-CN"/>
+        </w:rPr>
+        <w:t>注意图片的像素或</w:t>
+      </w:r>
+      <w:r>
+        <w:rPr>
+          <w:lang w:eastAsia="zh-CN"/>
+        </w:rPr>
+        <w:t xml:space="preserve"> DPI </w:t>
+      </w:r>
+      <w:r>
+        <w:rPr>
+          <w:lang w:eastAsia="zh-CN"/>
+        </w:rPr>
+        <w:t>的要求，图片一定要清晰</w:t>
+      </w:r>
+    </w:p>
+    <w:p>
+      <w:pPr>
+        <w:numPr>
+          <w:ilvl w:val="0"/>
+          <w:numId w:val="11"/>
+        </w:numPr>
+        <w:rPr>
+          <w:lang w:eastAsia="zh-CN"/>
+        </w:rPr>
+      </w:pPr>
+      <w:r>
+        <w:rPr>
+          <w:lang w:eastAsia="zh-CN"/>
+        </w:rPr>
+        <w:t>仔细检查作者及邮箱（尤其通讯作者的邮箱）、单位、基金</w:t>
+      </w:r>
+    </w:p>
+    <w:p>
+      <w:pPr>
+        <w:numPr>
+          <w:ilvl w:val="0"/>
+          <w:numId w:val="11"/>
+        </w:numPr>
+        <w:rPr>
+          <w:lang w:eastAsia="zh-CN"/>
+        </w:rPr>
+      </w:pPr>
+      <w:r>
+        <w:rPr>
+          <w:lang w:eastAsia="zh-CN"/>
+        </w:rPr>
+        <w:t>从头检查一遍文献引用，是否将正确的文献放在了正确的位置</w:t>
+      </w:r>
+    </w:p>
+    <w:p>
+      <w:pPr>
+        <w:numPr>
+          <w:ilvl w:val="0"/>
+          <w:numId w:val="11"/>
+        </w:numPr>
+        <w:rPr>
+          <w:lang w:eastAsia="zh-CN"/>
+        </w:rPr>
+      </w:pPr>
+      <w:r>
+        <w:rPr>
+          <w:lang w:eastAsia="zh-CN"/>
+        </w:rPr>
+        <w:t>每个句、每个段的逻辑一定要清楚，不多一句废句，不少一句关键句</w:t>
+      </w:r>
+    </w:p>
+    <w:p>
+      <w:pPr>
+        <w:numPr>
+          <w:ilvl w:val="0"/>
+          <w:numId w:val="11"/>
+        </w:numPr>
+        <w:rPr>
+          <w:lang w:eastAsia="zh-CN"/>
+        </w:rPr>
+      </w:pPr>
+      <w:r>
+        <w:rPr>
+          <w:lang w:eastAsia="zh-CN"/>
+        </w:rPr>
+        <w:lastRenderedPageBreak/>
+        <w:t>各副词是否有合理运用，避免大量重复</w:t>
+      </w:r>
+    </w:p>
+    <w:p>
+      <w:pPr>
+        <w:numPr>
+          <w:ilvl w:val="0"/>
+          <w:numId w:val="11"/>
+        </w:numPr>
+        <w:rPr>
+          <w:lang w:eastAsia="zh-CN"/>
+        </w:rPr>
+      </w:pPr>
+      <w:r>
+        <w:rPr>
+          <w:lang w:eastAsia="zh-CN"/>
+        </w:rPr>
+        <w:t>文章各部分的时态是否有统一，一般为过去式，或者现在时</w:t>
+      </w:r>
+    </w:p>
+    <w:p>
+      <w:pPr>
+        <w:numPr>
+          <w:ilvl w:val="0"/>
+          <w:numId w:val="11"/>
+        </w:numPr>
+      </w:pPr>
+      <w:r>
+        <w:t>图片的描述是否详细</w:t>
+      </w:r>
+    </w:p>
+    <w:p>
+      <w:pPr>
+        <w:numPr>
+          <w:ilvl w:val="0"/>
+          <w:numId w:val="11"/>
+        </w:numPr>
+        <w:rPr>
+          <w:lang w:eastAsia="zh-CN"/>
+        </w:rPr>
+      </w:pPr>
+      <w:r>
+        <w:rPr>
+          <w:lang w:eastAsia="zh-CN"/>
+        </w:rPr>
+        <w:t>图片及表格的编号与正文中提到的是否一致</w:t>
+      </w:r>
+    </w:p>
+    <w:p>
+      <w:pPr>
+        <w:numPr>
+          <w:ilvl w:val="0"/>
+          <w:numId w:val="11"/>
+        </w:numPr>
+        <w:rPr>
+          <w:lang w:eastAsia="zh-CN"/>
+        </w:rPr>
+      </w:pPr>
+      <w:r>
+        <w:rPr>
+          <w:lang w:eastAsia="zh-CN"/>
+        </w:rPr>
+        <w:t>注意根据投稿的期刊或会议的投稿要求，仔细修改</w:t>
       </w:r>
     </w:p>
     <w:p>
       <w:pPr>
         <w:pStyle w:val="FirstParagraph"/>
-      </w:pPr>
-    </w:p>
-    <w:p>
-      <w:pPr>
-        <w:pStyle w:val="3"/>
-      </w:pPr>
-      <w:bookmarkStart w:id="7" w:name="header-n94"/>
-      <w:r>
-        <w:lastRenderedPageBreak/>
-        <w:t xml:space="preserve">7. </w:t>
-      </w:r>
-      <w:r>
-        <w:t>实验、评估与分析</w:t>
-      </w:r>
-      <w:bookmarkEnd w:id="7"/>
-    </w:p>
-    <w:p>
-      <w:pPr>
-        <w:numPr>
-          <w:ilvl w:val="0"/>
-          <w:numId w:val="9"/>
-        </w:numPr>
-      </w:pPr>
-      <w:r>
-        <w:t>实验环境是否说明详细</w:t>
-      </w:r>
-    </w:p>
-    <w:p>
-      <w:pPr>
-        <w:numPr>
-          <w:ilvl w:val="0"/>
-          <w:numId w:val="9"/>
-        </w:numPr>
-      </w:pPr>
-      <w:r>
-        <w:t>数据集是否有详细的介绍</w:t>
-      </w:r>
-    </w:p>
-    <w:p>
-      <w:pPr>
-        <w:numPr>
-          <w:ilvl w:val="0"/>
-          <w:numId w:val="9"/>
-        </w:numPr>
-      </w:pPr>
-      <w:r>
-        <w:t>提出的方法及对比方法的实验详细参数是否展示</w:t>
-      </w:r>
-    </w:p>
-    <w:p>
-      <w:pPr>
-        <w:numPr>
-          <w:ilvl w:val="0"/>
-          <w:numId w:val="9"/>
-        </w:numPr>
-      </w:pPr>
-      <w:r>
-        <w:t>结果是否完全真实，不能伪造和篡改，不要故意隐瞒或遗漏某些重要结果</w:t>
-      </w:r>
-    </w:p>
-    <w:p>
-      <w:pPr>
-        <w:numPr>
-          <w:ilvl w:val="0"/>
-          <w:numId w:val="9"/>
-        </w:numPr>
-      </w:pPr>
-      <w:r>
-        <w:t>结果是否图文并茂，有详细的图形、表格（如有要求，注意图的个数）</w:t>
-      </w:r>
-    </w:p>
-    <w:p>
-      <w:pPr>
-        <w:numPr>
-          <w:ilvl w:val="0"/>
-          <w:numId w:val="9"/>
-        </w:numPr>
-      </w:pPr>
-      <w:r>
-        <w:t>对实验结果的表达要高度概括和提炼，不能简单地将实验记录数据或观察事实堆积到论文中，尤其是要突出有科学意义和具代表性的数据，而不是没完没了地重复一般性数据</w:t>
-      </w:r>
-    </w:p>
-    <w:p>
-      <w:pPr>
-        <w:numPr>
-          <w:ilvl w:val="0"/>
-          <w:numId w:val="9"/>
-        </w:numPr>
-      </w:pPr>
-      <w:r>
-        <w:t>从系统的每个层次，里面有多少运算，有多少查询，有多少次逐一进行阐述，可以使用表格形式对算法的时间复杂度进行具体分析或者参考他人的文献拿过来引用，推算自己的方案，有理有据</w:t>
-      </w:r>
-    </w:p>
-    <w:p>
-      <w:pPr>
-        <w:numPr>
-          <w:ilvl w:val="0"/>
-          <w:numId w:val="9"/>
-        </w:numPr>
-      </w:pPr>
-      <w:r>
-        <w:t>实验比较的总结可以从各个结构逐一阐述，对用到的方法，节约的成本等进行一一比较</w:t>
-      </w:r>
-    </w:p>
-    <w:p>
-      <w:pPr>
-        <w:pStyle w:val="FirstParagraph"/>
-      </w:pPr>
-    </w:p>
-    <w:p>
-      <w:pPr>
-        <w:pStyle w:val="3"/>
-      </w:pPr>
-      <w:bookmarkStart w:id="8" w:name="header-n113"/>
-      <w:r>
-        <w:t xml:space="preserve">8. </w:t>
-      </w:r>
-      <w:r>
-        <w:t>结论</w:t>
-      </w:r>
-      <w:bookmarkEnd w:id="8"/>
-    </w:p>
-    <w:p>
-      <w:pPr>
-        <w:numPr>
-          <w:ilvl w:val="0"/>
-          <w:numId w:val="10"/>
-        </w:numPr>
-      </w:pPr>
-      <w:r>
-        <w:t>摘要、介绍贡献、结论三个地方不要重复，可以用不同的话表达。摘要概述，介绍贡献详细说，结论为总结</w:t>
-      </w:r>
-    </w:p>
-    <w:p>
-      <w:pPr>
-        <w:pStyle w:val="FirstParagraph"/>
-      </w:pPr>
-    </w:p>
-    <w:p>
-      <w:pPr>
-        <w:pStyle w:val="3"/>
-      </w:pPr>
-      <w:bookmarkStart w:id="9" w:name="header-n118"/>
-      <w:r>
-        <w:t xml:space="preserve">9. </w:t>
-      </w:r>
-      <w:r>
-        <w:t>其他</w:t>
-      </w:r>
-      <w:bookmarkEnd w:id="9"/>
-    </w:p>
-    <w:p>
-      <w:pPr>
-        <w:numPr>
-          <w:ilvl w:val="0"/>
-          <w:numId w:val="11"/>
-        </w:numPr>
-      </w:pPr>
-      <w:r>
-        <w:t>图片上文字的字体和文章字体保持一致，不应大于文章主体的字体大小</w:t>
-      </w:r>
-    </w:p>
-    <w:p>
-      <w:pPr>
-        <w:numPr>
-          <w:ilvl w:val="0"/>
-          <w:numId w:val="11"/>
-        </w:numPr>
-      </w:pPr>
-      <w:r>
-        <w:t>注意图片的像素或</w:t>
-      </w:r>
-      <w:r>
-        <w:t xml:space="preserve"> DPI </w:t>
-      </w:r>
-      <w:r>
-        <w:t>的要求，图片一定要清晰</w:t>
-      </w:r>
-    </w:p>
-    <w:p>
-      <w:pPr>
-        <w:numPr>
-          <w:ilvl w:val="0"/>
-          <w:numId w:val="11"/>
-        </w:numPr>
-      </w:pPr>
-      <w:r>
-        <w:t>仔细检查作者及邮箱（尤其通讯作者的邮箱）、单位、基金</w:t>
-      </w:r>
-    </w:p>
-    <w:p>
-      <w:pPr>
-        <w:numPr>
-          <w:ilvl w:val="0"/>
-          <w:numId w:val="11"/>
-        </w:numPr>
-      </w:pPr>
-      <w:r>
-        <w:t>从头检查一遍文献引用，是否将正确的文献放在了正确的位置</w:t>
-      </w:r>
-    </w:p>
-    <w:p>
-      <w:pPr>
-        <w:numPr>
-          <w:ilvl w:val="0"/>
-          <w:numId w:val="11"/>
-        </w:numPr>
-      </w:pPr>
-      <w:r>
-        <w:t>每个句、每个段的逻辑一定要清楚，不多一句废句，不少一句关键句</w:t>
-      </w:r>
-    </w:p>
-    <w:p>
-      <w:pPr>
-        <w:numPr>
-          <w:ilvl w:val="0"/>
-          <w:numId w:val="11"/>
-        </w:numPr>
-      </w:pPr>
-      <w:r>
-        <w:t>各副词是否有合理运用，避免大量重复</w:t>
-      </w:r>
-    </w:p>
-    <w:p>
-      <w:pPr>
-        <w:numPr>
-          <w:ilvl w:val="0"/>
-          <w:numId w:val="11"/>
-        </w:numPr>
-      </w:pPr>
-      <w:r>
-        <w:t>文章各部分的时态是否有统一，一般为过去式，或者现在时</w:t>
-      </w:r>
-    </w:p>
-    <w:p>
-      <w:pPr>
-        <w:numPr>
-          <w:ilvl w:val="0"/>
-          <w:numId w:val="11"/>
-        </w:numPr>
-      </w:pPr>
-      <w:r>
-        <w:t>图片的描述是否详细</w:t>
-      </w:r>
-    </w:p>
-    <w:p>
-      <w:pPr>
-        <w:numPr>
-          <w:ilvl w:val="0"/>
-          <w:numId w:val="11"/>
-        </w:numPr>
-      </w:pPr>
-      <w:r>
-        <w:t>图片及表格的编号与正文中提到的是否一致</w:t>
-      </w:r>
-    </w:p>
-    <w:p>
-      <w:pPr>
-        <w:numPr>
-          <w:ilvl w:val="0"/>
-          <w:numId w:val="11"/>
-        </w:numPr>
-      </w:pPr>
-      <w:r>
-        <w:lastRenderedPageBreak/>
-        <w:t>注意根据投稿的期刊或会议的投稿要求，仔细修改</w:t>
-      </w:r>
-    </w:p>
-    <w:p>
-      <w:pPr>
-        <w:pStyle w:val="FirstParagraph"/>
+        <w:rPr>
+          <w:lang w:eastAsia="zh-CN"/>
+        </w:rPr>
       </w:pPr>
     </w:p>
     <w:sectPr>
@@ -1138,6 +1645,92 @@
           <w:tab w:val="num" w:pos="5760"/>
         </w:tabs>
         <w:ind w:left="6240" w:hanging="480"/>
+      </w:pPr>
+    </w:lvl>
+  </w:abstractNum>
+  <w:abstractNum w:abstractNumId="2" w15:restartNumberingAfterBreak="0">
+    <w:nsid w:val="2DDE5063"/>
+    <w:multiLevelType w:val="hybridMultilevel"/>
+    <w:tmpl w:val="8C4E0B20"/>
+    <w:lvl w:ilvl="0" w:tplc="04090011">
+      <w:start w:val="1"/>
+      <w:numFmt w:val="decimal"/>
+      <w:lvlText w:val="%1)"/>
+      <w:lvlJc w:val="left"/>
+      <w:pPr>
+        <w:ind w:left="420" w:hanging="420"/>
+      </w:pPr>
+    </w:lvl>
+    <w:lvl w:ilvl="1" w:tplc="04090019" w:tentative="1">
+      <w:start w:val="1"/>
+      <w:numFmt w:val="lowerLetter"/>
+      <w:lvlText w:val="%2)"/>
+      <w:lvlJc w:val="left"/>
+      <w:pPr>
+        <w:ind w:left="840" w:hanging="420"/>
+      </w:pPr>
+    </w:lvl>
+    <w:lvl w:ilvl="2" w:tplc="0409001B" w:tentative="1">
+      <w:start w:val="1"/>
+      <w:numFmt w:val="lowerRoman"/>
+      <w:lvlText w:val="%3."/>
+      <w:lvlJc w:val="right"/>
+      <w:pPr>
+        <w:ind w:left="1260" w:hanging="420"/>
+      </w:pPr>
+    </w:lvl>
+    <w:lvl w:ilvl="3" w:tplc="0409000F" w:tentative="1">
+      <w:start w:val="1"/>
+      <w:numFmt w:val="decimal"/>
+      <w:lvlText w:val="%4."/>
+      <w:lvlJc w:val="left"/>
+      <w:pPr>
+        <w:ind w:left="1680" w:hanging="420"/>
+      </w:pPr>
+    </w:lvl>
+    <w:lvl w:ilvl="4" w:tplc="04090019" w:tentative="1">
+      <w:start w:val="1"/>
+      <w:numFmt w:val="lowerLetter"/>
+      <w:lvlText w:val="%5)"/>
+      <w:lvlJc w:val="left"/>
+      <w:pPr>
+        <w:ind w:left="2100" w:hanging="420"/>
+      </w:pPr>
+    </w:lvl>
+    <w:lvl w:ilvl="5" w:tplc="0409001B" w:tentative="1">
+      <w:start w:val="1"/>
+      <w:numFmt w:val="lowerRoman"/>
+      <w:lvlText w:val="%6."/>
+      <w:lvlJc w:val="right"/>
+      <w:pPr>
+        <w:ind w:left="2520" w:hanging="420"/>
+      </w:pPr>
+    </w:lvl>
+    <w:lvl w:ilvl="6" w:tplc="0409000F" w:tentative="1">
+      <w:start w:val="1"/>
+      <w:numFmt w:val="decimal"/>
+      <w:lvlText w:val="%7."/>
+      <w:lvlJc w:val="left"/>
+      <w:pPr>
+        <w:ind w:left="2940" w:hanging="420"/>
+      </w:pPr>
+    </w:lvl>
+    <w:lvl w:ilvl="7" w:tplc="04090019" w:tentative="1">
+      <w:start w:val="1"/>
+      <w:numFmt w:val="lowerLetter"/>
+      <w:lvlText w:val="%8)"/>
+      <w:lvlJc w:val="left"/>
+      <w:pPr>
+        <w:ind w:left="3360" w:hanging="420"/>
+      </w:pPr>
+    </w:lvl>
+    <w:lvl w:ilvl="8" w:tplc="0409001B" w:tentative="1">
+      <w:start w:val="1"/>
+      <w:numFmt w:val="lowerRoman"/>
+      <w:lvlText w:val="%9."/>
+      <w:lvlJc w:val="right"/>
+      <w:pPr>
+        <w:ind w:left="3780" w:hanging="420"/>
       </w:pPr>
     </w:lvl>
   </w:abstractNum>
@@ -1173,6 +1766,9 @@
   </w:num>
   <w:num w:numId="11">
     <w:abstractNumId w:val="0"/>
+  </w:num>
+  <w:num w:numId="12">
+    <w:abstractNumId w:val="2"/>
   </w:num>
 </w:numbering>
 </file>
@@ -1332,6 +1928,13 @@
     <w:lsdException w:name="Placeholder Text" w:semiHidden="1"/>
     <w:lsdException w:name="Light Shading"/>
     <w:lsdException w:name="Light List"/>
+    <w:lsdException w:name="Light Grid"/>
+    <w:lsdException w:name="Medium Shading 1"/>
+    <w:lsdException w:name="Medium Shading 2"/>
+    <w:lsdException w:name="Medium List 1"/>
+    <w:lsdException w:name="Medium List 2"/>
+    <w:lsdException w:name="Medium Grid 1"/>
+    <w:lsdException w:name="Medium Grid 2"/>
     <w:lsdException w:name="Medium Grid 3"/>
     <w:lsdException w:name="Dark List"/>
     <w:lsdException w:name="Colorful Shading"/>

</xml_diff>